<commit_message>
Build most of the skeleton
</commit_message>
<xml_diff>
--- a/WEB Group Project-Forum System/Skeleton.docx
+++ b/WEB Group Project-Forum System/Skeleton.docx
@@ -1,6 +1,6 @@
 
 <file path=word/document.xml><?xml version="1.0" encoding="utf-8"?>
-<w:document xmlns:wpc="http://schemas.microsoft.com/office/word/2010/wordprocessingCanvas" xmlns:cx="http://schemas.microsoft.com/office/drawing/2014/chartex" xmlns:cx1="http://schemas.microsoft.com/office/drawing/2015/9/8/chartex" xmlns:mc="http://schemas.openxmlformats.org/markup-compatibility/2006" xmlns:o="urn:schemas-microsoft-com:office:office" xmlns:r="http://schemas.openxmlformats.org/officeDocument/2006/relationships" xmlns:m="http://schemas.openxmlformats.org/officeDocument/2006/math" xmlns:v="urn:schemas-microsoft-com:vml" xmlns:wp14="http://schemas.microsoft.com/office/word/2010/wordprocessingDrawing" xmlns:wp="http://schemas.openxmlformats.org/drawingml/2006/wordprocessingDrawing" xmlns:w10="urn:schemas-microsoft-com:office:word" xmlns:w="http://schemas.openxmlformats.org/wordprocessingml/2006/main" xmlns:w14="http://schemas.microsoft.com/office/word/2010/wordml" xmlns:w15="http://schemas.microsoft.com/office/word/2012/wordml" xmlns:w16se="http://schemas.microsoft.com/office/word/2015/wordml/symex" xmlns:wpg="http://schemas.microsoft.com/office/word/2010/wordprocessingGroup" xmlns:wpi="http://schemas.microsoft.com/office/word/2010/wordprocessingInk" xmlns:wne="http://schemas.microsoft.com/office/word/2006/wordml" xmlns:wps="http://schemas.microsoft.com/office/word/2010/wordprocessingShape" mc:Ignorable="w14 w15 w16se wp14">
+<w:document xmlns:wpc="http://schemas.microsoft.com/office/word/2010/wordprocessingCanvas" xmlns:cx="http://schemas.microsoft.com/office/drawing/2014/chartex" xmlns:mc="http://schemas.openxmlformats.org/markup-compatibility/2006" xmlns:o="urn:schemas-microsoft-com:office:office" xmlns:r="http://schemas.openxmlformats.org/officeDocument/2006/relationships" xmlns:m="http://schemas.openxmlformats.org/officeDocument/2006/math" xmlns:v="urn:schemas-microsoft-com:vml" xmlns:wp14="http://schemas.microsoft.com/office/word/2010/wordprocessingDrawing" xmlns:wp="http://schemas.openxmlformats.org/drawingml/2006/wordprocessingDrawing" xmlns:w10="urn:schemas-microsoft-com:office:word" xmlns:w="http://schemas.openxmlformats.org/wordprocessingml/2006/main" xmlns:w14="http://schemas.microsoft.com/office/word/2010/wordml" xmlns:w15="http://schemas.microsoft.com/office/word/2012/wordml" xmlns:w16se="http://schemas.microsoft.com/office/word/2015/wordml/symex" xmlns:wpg="http://schemas.microsoft.com/office/word/2010/wordprocessingGroup" xmlns:wpi="http://schemas.microsoft.com/office/word/2010/wordprocessingInk" xmlns:wne="http://schemas.microsoft.com/office/word/2006/wordml" xmlns:wps="http://schemas.microsoft.com/office/word/2010/wordprocessingShape" mc:Ignorable="w14 w15 w16se wp14">
   <w:body>
     <w:p>
       <w:pPr>
@@ -655,7 +655,6 @@
           <w:szCs w:val="36"/>
         </w:rPr>
       </w:pPr>
-      <w:proofErr w:type="gramStart"/>
       <w:r>
         <w:rPr>
           <w:sz w:val="36"/>
@@ -695,7 +694,6 @@
         </w:rPr>
         <w:t>?</w:t>
       </w:r>
-      <w:proofErr w:type="gramEnd"/>
     </w:p>
     <w:p>
       <w:pPr>
@@ -736,6 +734,38 @@
         <w:rPr>
           <w:sz w:val="36"/>
           <w:szCs w:val="36"/>
+          <w:highlight w:val="yellow"/>
+        </w:rPr>
+      </w:pPr>
+      <w:proofErr w:type="spellStart"/>
+      <w:r>
+        <w:rPr>
+          <w:sz w:val="36"/>
+          <w:szCs w:val="36"/>
+          <w:highlight w:val="yellow"/>
+        </w:rPr>
+        <w:t>Int</w:t>
+      </w:r>
+      <w:proofErr w:type="spellEnd"/>
+      <w:r>
+        <w:rPr>
+          <w:sz w:val="36"/>
+          <w:szCs w:val="36"/>
+          <w:highlight w:val="yellow"/>
+        </w:rPr>
+        <w:t xml:space="preserve"> dislikes?</w:t>
+      </w:r>
+    </w:p>
+    <w:p>
+      <w:pPr>
+        <w:pStyle w:val="ListParagraph"/>
+        <w:numPr>
+          <w:ilvl w:val="1"/>
+          <w:numId w:val="1"/>
+        </w:numPr>
+        <w:rPr>
+          <w:sz w:val="36"/>
+          <w:szCs w:val="36"/>
         </w:rPr>
       </w:pPr>
       <w:r>
@@ -803,6 +833,7 @@
           <w:sz w:val="36"/>
           <w:szCs w:val="36"/>
         </w:rPr>
+        <w:lastRenderedPageBreak/>
         <w:t>Delete()</w:t>
       </w:r>
     </w:p>
@@ -823,7 +854,6 @@
           <w:sz w:val="36"/>
           <w:szCs w:val="36"/>
         </w:rPr>
-        <w:lastRenderedPageBreak/>
         <w:t>User Database</w:t>
       </w:r>
     </w:p>
@@ -904,7 +934,6 @@
         <w:t>LogOut</w:t>
       </w:r>
       <w:proofErr w:type="spellEnd"/>
-      <w:proofErr w:type="gramStart"/>
       <w:r>
         <w:rPr>
           <w:sz w:val="36"/>
@@ -912,7 +941,6 @@
         </w:rPr>
         <w:t>??</w:t>
       </w:r>
-      <w:proofErr w:type="gramEnd"/>
     </w:p>
     <w:p>
       <w:pPr>
@@ -938,7 +966,148 @@
           <w:sz w:val="36"/>
           <w:szCs w:val="36"/>
         </w:rPr>
-        <w:t xml:space="preserve"> </w:t>
+        <w:t xml:space="preserve"> by tags</w:t>
+      </w:r>
+      <w:r>
+        <w:rPr>
+          <w:sz w:val="36"/>
+          <w:szCs w:val="36"/>
+        </w:rPr>
+        <w:t xml:space="preserve"> + filter and sort</w:t>
+      </w:r>
+    </w:p>
+    <w:p>
+      <w:pPr>
+        <w:pStyle w:val="ListParagraph"/>
+        <w:numPr>
+          <w:ilvl w:val="0"/>
+          <w:numId w:val="1"/>
+        </w:numPr>
+        <w:rPr>
+          <w:sz w:val="36"/>
+          <w:szCs w:val="36"/>
+        </w:rPr>
+      </w:pPr>
+      <w:r>
+        <w:rPr>
+          <w:sz w:val="36"/>
+          <w:szCs w:val="36"/>
+        </w:rPr>
+        <w:t xml:space="preserve">Admin Search = By username, email, </w:t>
+      </w:r>
+      <w:proofErr w:type="spellStart"/>
+      <w:r>
+        <w:rPr>
+          <w:sz w:val="36"/>
+          <w:szCs w:val="36"/>
+        </w:rPr>
+        <w:t>firstName</w:t>
+      </w:r>
+      <w:proofErr w:type="spellEnd"/>
+    </w:p>
+    <w:p>
+      <w:pPr>
+        <w:pStyle w:val="ListParagraph"/>
+        <w:numPr>
+          <w:ilvl w:val="0"/>
+          <w:numId w:val="1"/>
+        </w:numPr>
+        <w:rPr>
+          <w:sz w:val="36"/>
+          <w:szCs w:val="36"/>
+        </w:rPr>
+      </w:pPr>
+      <w:r>
+        <w:rPr>
+          <w:sz w:val="36"/>
+          <w:szCs w:val="36"/>
+        </w:rPr>
+        <w:t>Block User Function by Admin</w:t>
+      </w:r>
+    </w:p>
+    <w:p>
+      <w:pPr>
+        <w:rPr>
+          <w:sz w:val="36"/>
+          <w:szCs w:val="36"/>
+        </w:rPr>
+      </w:pPr>
+    </w:p>
+    <w:p>
+      <w:pPr>
+        <w:pStyle w:val="ListParagraph"/>
+        <w:numPr>
+          <w:ilvl w:val="0"/>
+          <w:numId w:val="2"/>
+        </w:numPr>
+        <w:rPr>
+          <w:sz w:val="36"/>
+          <w:szCs w:val="36"/>
+        </w:rPr>
+      </w:pPr>
+      <w:r>
+        <w:rPr>
+          <w:sz w:val="36"/>
+          <w:szCs w:val="36"/>
+        </w:rPr>
+        <w:t>Why use auto – properties vs fields?</w:t>
+      </w:r>
+    </w:p>
+    <w:p>
+      <w:pPr>
+        <w:pStyle w:val="ListParagraph"/>
+        <w:numPr>
+          <w:ilvl w:val="0"/>
+          <w:numId w:val="2"/>
+        </w:numPr>
+        <w:rPr>
+          <w:sz w:val="36"/>
+          <w:szCs w:val="36"/>
+        </w:rPr>
+      </w:pPr>
+      <w:r>
+        <w:rPr>
+          <w:sz w:val="36"/>
+          <w:szCs w:val="36"/>
+        </w:rPr>
+        <w:t>Admin as a separate class?</w:t>
+      </w:r>
+    </w:p>
+    <w:p>
+      <w:pPr>
+        <w:pStyle w:val="ListParagraph"/>
+        <w:numPr>
+          <w:ilvl w:val="0"/>
+          <w:numId w:val="2"/>
+        </w:numPr>
+        <w:rPr>
+          <w:sz w:val="36"/>
+          <w:szCs w:val="36"/>
+        </w:rPr>
+      </w:pPr>
+      <w:r>
+        <w:rPr>
+          <w:sz w:val="36"/>
+          <w:szCs w:val="36"/>
+          <w:lang w:val="bg-BG"/>
+        </w:rPr>
+        <w:t xml:space="preserve">Навсякъде ли използваме </w:t>
+      </w:r>
+      <w:r>
+        <w:rPr>
+          <w:sz w:val="36"/>
+          <w:szCs w:val="36"/>
+          <w:lang w:val="en-US"/>
+        </w:rPr>
+        <w:t>DTO</w:t>
+      </w:r>
+      <w:r>
+        <w:rPr>
+          <w:sz w:val="36"/>
+          <w:szCs w:val="36"/>
+          <w:lang w:val="bg-BG"/>
+        </w:rPr>
+        <w:t xml:space="preserve"> в контролерите и репозиториите и сървисит</w:t>
       </w:r>
       <w:bookmarkStart w:id="0" w:name="_GoBack"/>
       <w:bookmarkEnd w:id="0"/>
@@ -946,73 +1115,10 @@
         <w:rPr>
           <w:sz w:val="36"/>
           <w:szCs w:val="36"/>
-        </w:rPr>
-        <w:t>by tags</w:t>
-      </w:r>
-      <w:r>
-        <w:rPr>
-          <w:sz w:val="36"/>
-          <w:szCs w:val="36"/>
-        </w:rPr>
-        <w:t xml:space="preserve"> + filter and sort</w:t>
-      </w:r>
-    </w:p>
-    <w:p>
-      <w:pPr>
-        <w:pStyle w:val="ListParagraph"/>
-        <w:numPr>
-          <w:ilvl w:val="0"/>
-          <w:numId w:val="1"/>
-        </w:numPr>
-        <w:rPr>
-          <w:sz w:val="36"/>
-          <w:szCs w:val="36"/>
-        </w:rPr>
-      </w:pPr>
-      <w:r>
-        <w:rPr>
-          <w:sz w:val="36"/>
-          <w:szCs w:val="36"/>
-        </w:rPr>
-        <w:t xml:space="preserve">Admin Search = By username, email, </w:t>
-      </w:r>
-      <w:proofErr w:type="spellStart"/>
-      <w:r>
-        <w:rPr>
-          <w:sz w:val="36"/>
-          <w:szCs w:val="36"/>
-        </w:rPr>
-        <w:t>firstName</w:t>
-      </w:r>
-      <w:proofErr w:type="spellEnd"/>
-    </w:p>
-    <w:p>
-      <w:pPr>
-        <w:pStyle w:val="ListParagraph"/>
-        <w:numPr>
-          <w:ilvl w:val="0"/>
-          <w:numId w:val="1"/>
-        </w:numPr>
-        <w:rPr>
-          <w:sz w:val="36"/>
-          <w:szCs w:val="36"/>
-        </w:rPr>
-      </w:pPr>
-      <w:r>
-        <w:rPr>
-          <w:sz w:val="36"/>
-          <w:szCs w:val="36"/>
-        </w:rPr>
-        <w:t>Block User Function by Admin</w:t>
-      </w:r>
-    </w:p>
-    <w:p>
-      <w:pPr>
-        <w:rPr>
-          <w:sz w:val="36"/>
-          <w:szCs w:val="36"/>
-        </w:rPr>
-      </w:pPr>
+          <w:lang w:val="bg-BG"/>
+        </w:rPr>
+        <w:t>е?</w:t>
+      </w:r>
     </w:p>
     <w:sectPr>
       <w:pgSz w:w="11906" w:h="16838"/>
@@ -1025,7 +1131,7 @@
 </file>
 
 <file path=word/numbering.xml><?xml version="1.0" encoding="utf-8"?>
-<w:numbering xmlns:wpc="http://schemas.microsoft.com/office/word/2010/wordprocessingCanvas" xmlns:cx="http://schemas.microsoft.com/office/drawing/2014/chartex" xmlns:cx1="http://schemas.microsoft.com/office/drawing/2015/9/8/chartex" xmlns:mc="http://schemas.openxmlformats.org/markup-compatibility/2006" xmlns:o="urn:schemas-microsoft-com:office:office" xmlns:r="http://schemas.openxmlformats.org/officeDocument/2006/relationships" xmlns:m="http://schemas.openxmlformats.org/officeDocument/2006/math" xmlns:v="urn:schemas-microsoft-com:vml" xmlns:wp14="http://schemas.microsoft.com/office/word/2010/wordprocessingDrawing" xmlns:wp="http://schemas.openxmlformats.org/drawingml/2006/wordprocessingDrawing" xmlns:w10="urn:schemas-microsoft-com:office:word" xmlns:w="http://schemas.openxmlformats.org/wordprocessingml/2006/main" xmlns:w14="http://schemas.microsoft.com/office/word/2010/wordml" xmlns:w15="http://schemas.microsoft.com/office/word/2012/wordml" xmlns:w16se="http://schemas.microsoft.com/office/word/2015/wordml/symex" xmlns:wpg="http://schemas.microsoft.com/office/word/2010/wordprocessingGroup" xmlns:wpi="http://schemas.microsoft.com/office/word/2010/wordprocessingInk" xmlns:wne="http://schemas.microsoft.com/office/word/2006/wordml" xmlns:wps="http://schemas.microsoft.com/office/word/2010/wordprocessingShape" mc:Ignorable="w14 w15 w16se wp14">
+<w:numbering xmlns:wpc="http://schemas.microsoft.com/office/word/2010/wordprocessingCanvas" xmlns:cx="http://schemas.microsoft.com/office/drawing/2014/chartex" xmlns:mc="http://schemas.openxmlformats.org/markup-compatibility/2006" xmlns:o="urn:schemas-microsoft-com:office:office" xmlns:r="http://schemas.openxmlformats.org/officeDocument/2006/relationships" xmlns:m="http://schemas.openxmlformats.org/officeDocument/2006/math" xmlns:v="urn:schemas-microsoft-com:vml" xmlns:wp14="http://schemas.microsoft.com/office/word/2010/wordprocessingDrawing" xmlns:wp="http://schemas.openxmlformats.org/drawingml/2006/wordprocessingDrawing" xmlns:w10="urn:schemas-microsoft-com:office:word" xmlns:w="http://schemas.openxmlformats.org/wordprocessingml/2006/main" xmlns:w14="http://schemas.microsoft.com/office/word/2010/wordml" xmlns:w15="http://schemas.microsoft.com/office/word/2012/wordml" xmlns:w16se="http://schemas.microsoft.com/office/word/2015/wordml/symex" xmlns:wpg="http://schemas.microsoft.com/office/word/2010/wordprocessingGroup" xmlns:wpi="http://schemas.microsoft.com/office/word/2010/wordprocessingInk" xmlns:wne="http://schemas.microsoft.com/office/word/2006/wordml" xmlns:wps="http://schemas.microsoft.com/office/word/2010/wordprocessingShape" mc:Ignorable="w14 w15 w16se wp14">
   <w:abstractNum w:abstractNumId="0" w15:restartNumberingAfterBreak="0">
     <w:nsid w:val="1FDA17B2"/>
     <w:multiLevelType w:val="hybridMultilevel"/>
@@ -1139,8 +1245,100 @@
       </w:rPr>
     </w:lvl>
   </w:abstractNum>
+  <w:abstractNum w:abstractNumId="1" w15:restartNumberingAfterBreak="0">
+    <w:nsid w:val="4C5E734C"/>
+    <w:multiLevelType w:val="hybridMultilevel"/>
+    <w:tmpl w:val="BA9ED2EC"/>
+    <w:lvl w:ilvl="0" w:tplc="0402000F">
+      <w:start w:val="1"/>
+      <w:numFmt w:val="decimal"/>
+      <w:lvlText w:val="%1."/>
+      <w:lvlJc w:val="left"/>
+      <w:pPr>
+        <w:ind w:left="720" w:hanging="360"/>
+      </w:pPr>
+      <w:rPr>
+        <w:rFonts w:hint="default"/>
+      </w:rPr>
+    </w:lvl>
+    <w:lvl w:ilvl="1" w:tplc="04020019" w:tentative="1">
+      <w:start w:val="1"/>
+      <w:numFmt w:val="lowerLetter"/>
+      <w:lvlText w:val="%2."/>
+      <w:lvlJc w:val="left"/>
+      <w:pPr>
+        <w:ind w:left="1440" w:hanging="360"/>
+      </w:pPr>
+    </w:lvl>
+    <w:lvl w:ilvl="2" w:tplc="0402001B" w:tentative="1">
+      <w:start w:val="1"/>
+      <w:numFmt w:val="lowerRoman"/>
+      <w:lvlText w:val="%3."/>
+      <w:lvlJc w:val="right"/>
+      <w:pPr>
+        <w:ind w:left="2160" w:hanging="180"/>
+      </w:pPr>
+    </w:lvl>
+    <w:lvl w:ilvl="3" w:tplc="0402000F" w:tentative="1">
+      <w:start w:val="1"/>
+      <w:numFmt w:val="decimal"/>
+      <w:lvlText w:val="%4."/>
+      <w:lvlJc w:val="left"/>
+      <w:pPr>
+        <w:ind w:left="2880" w:hanging="360"/>
+      </w:pPr>
+    </w:lvl>
+    <w:lvl w:ilvl="4" w:tplc="04020019" w:tentative="1">
+      <w:start w:val="1"/>
+      <w:numFmt w:val="lowerLetter"/>
+      <w:lvlText w:val="%5."/>
+      <w:lvlJc w:val="left"/>
+      <w:pPr>
+        <w:ind w:left="3600" w:hanging="360"/>
+      </w:pPr>
+    </w:lvl>
+    <w:lvl w:ilvl="5" w:tplc="0402001B" w:tentative="1">
+      <w:start w:val="1"/>
+      <w:numFmt w:val="lowerRoman"/>
+      <w:lvlText w:val="%6."/>
+      <w:lvlJc w:val="right"/>
+      <w:pPr>
+        <w:ind w:left="4320" w:hanging="180"/>
+      </w:pPr>
+    </w:lvl>
+    <w:lvl w:ilvl="6" w:tplc="0402000F" w:tentative="1">
+      <w:start w:val="1"/>
+      <w:numFmt w:val="decimal"/>
+      <w:lvlText w:val="%7."/>
+      <w:lvlJc w:val="left"/>
+      <w:pPr>
+        <w:ind w:left="5040" w:hanging="360"/>
+      </w:pPr>
+    </w:lvl>
+    <w:lvl w:ilvl="7" w:tplc="04020019" w:tentative="1">
+      <w:start w:val="1"/>
+      <w:numFmt w:val="lowerLetter"/>
+      <w:lvlText w:val="%8."/>
+      <w:lvlJc w:val="left"/>
+      <w:pPr>
+        <w:ind w:left="5760" w:hanging="360"/>
+      </w:pPr>
+    </w:lvl>
+    <w:lvl w:ilvl="8" w:tplc="0402001B" w:tentative="1">
+      <w:start w:val="1"/>
+      <w:numFmt w:val="lowerRoman"/>
+      <w:lvlText w:val="%9."/>
+      <w:lvlJc w:val="right"/>
+      <w:pPr>
+        <w:ind w:left="6480" w:hanging="180"/>
+      </w:pPr>
+    </w:lvl>
+  </w:abstractNum>
   <w:num w:numId="1">
     <w:abstractNumId w:val="0"/>
+  </w:num>
+  <w:num w:numId="2">
+    <w:abstractNumId w:val="1"/>
   </w:num>
 </w:numbering>
 </file>

</xml_diff>